<commit_message>
Updating Journal and Models
Just a quick update to progress and updated models
</commit_message>
<xml_diff>
--- a/NASA VR Journal.docx
+++ b/NASA VR Journal.docx
@@ -110,13 +110,8 @@
           <w:numId w:val="1"/>
         </w:numPr>
       </w:pPr>
-      <w:proofErr w:type="gramStart"/>
-      <w:r>
-        <w:t>Might</w:t>
-      </w:r>
-      <w:proofErr w:type="gramEnd"/>
-      <w:r>
-        <w:t xml:space="preserve"> need to revisit some tutorials to </w:t>
+      <w:r>
+        <w:t xml:space="preserve">Might need to revisit some tutorials to </w:t>
       </w:r>
       <w:r>
         <w:t>get an idea of direction in the future</w:t>
@@ -136,21 +131,13 @@
         <w:t>Done</w:t>
       </w:r>
       <w:r>
-        <w:t xml:space="preserve"> – VR beginner tutorial unity </w:t>
-      </w:r>
-      <w:proofErr w:type="gramStart"/>
-      <w:r>
-        <w:t>learn</w:t>
+        <w:t xml:space="preserve"> – VR beginner tutorial unity learn</w:t>
       </w:r>
       <w:r>
         <w:t xml:space="preserve"> ”</w:t>
       </w:r>
       <w:r>
-        <w:t>Create</w:t>
-      </w:r>
-      <w:proofErr w:type="gramEnd"/>
-      <w:r>
-        <w:t xml:space="preserve"> with VR</w:t>
+        <w:t>Create with VR</w:t>
       </w:r>
       <w:r>
         <w:t>”</w:t>
@@ -235,15 +222,7 @@
         </w:numPr>
       </w:pPr>
       <w:r>
-        <w:t xml:space="preserve">Finished setting up, side quest for </w:t>
-      </w:r>
-      <w:proofErr w:type="spellStart"/>
-      <w:r>
-        <w:t>apk</w:t>
-      </w:r>
-      <w:proofErr w:type="spellEnd"/>
-      <w:r>
-        <w:t xml:space="preserve"> transfer to the headset.</w:t>
+        <w:t>Finished setting up, side quest for apk transfer to the headset.</w:t>
       </w:r>
     </w:p>
     <w:p>
@@ -261,7 +240,7 @@
       </w:r>
       <w:r>
         <w:rPr>
-          <w:highlight w:val="green"/>
+          <w:highlight w:val="yellow"/>
         </w:rPr>
         <w:t>Done but continuing</w:t>
       </w:r>
@@ -301,8 +280,54 @@
       </w:r>
     </w:p>
     <w:p>
-      <w:r>
-        <w:t>Start making the 3d models for the levels</w:t>
+      <w:pPr>
+        <w:ind w:left="360"/>
+      </w:pPr>
+      <w:r>
+        <w:t>Sep</w:t>
+      </w:r>
+      <w:r>
+        <w:t>. 28</w:t>
+      </w:r>
+    </w:p>
+    <w:p>
+      <w:pPr>
+        <w:pStyle w:val="ListParagraph"/>
+        <w:numPr>
+          <w:ilvl w:val="0"/>
+          <w:numId w:val="1"/>
+        </w:numPr>
+        <w:ind w:left="1080"/>
+      </w:pPr>
+      <w:r>
+        <w:t>B</w:t>
+      </w:r>
+      <w:r>
+        <w:t>at</w:t>
+      </w:r>
+      <w:r>
+        <w:t>a</w:t>
+      </w:r>
+      <w:r>
+        <w:t xml:space="preserve"> scene made for the level</w:t>
+      </w:r>
+    </w:p>
+    <w:p>
+      <w:pPr>
+        <w:pStyle w:val="ListParagraph"/>
+        <w:numPr>
+          <w:ilvl w:val="0"/>
+          <w:numId w:val="1"/>
+        </w:numPr>
+        <w:ind w:left="1080"/>
+      </w:pPr>
+      <w:r>
+        <w:t xml:space="preserve">Beat sun and rock model </w:t>
+      </w:r>
+    </w:p>
+    <w:p>
+      <w:r>
+        <w:t>Possibly start scripting for the levels</w:t>
       </w:r>
       <w:r>
         <w:t xml:space="preserve">. – </w:t>
@@ -319,13 +344,42 @@
     </w:p>
     <w:p>
       <w:pPr>
+        <w:pStyle w:val="ListParagraph"/>
+        <w:numPr>
+          <w:ilvl w:val="0"/>
+          <w:numId w:val="1"/>
+        </w:numPr>
+      </w:pPr>
+      <w:r>
+        <w:t>Did not get to any major scripting but that was not part of September anyway.</w:t>
+      </w:r>
+    </w:p>
+    <w:p>
+      <w:r>
+        <w:t>I need</w:t>
+      </w:r>
+      <w:r>
+        <w:t xml:space="preserve"> to find out if I can </w:t>
+      </w:r>
+      <w:r>
+        <w:t>link openXR to unity for faster editing</w:t>
+      </w:r>
+      <w:r>
+        <w:t xml:space="preserve">. – </w:t>
+      </w:r>
+      <w:r>
+        <w:rPr>
+          <w:highlight w:val="green"/>
+        </w:rPr>
+        <w:t xml:space="preserve">Done </w:t>
+      </w:r>
+    </w:p>
+    <w:p>
+      <w:pPr>
         <w:ind w:left="360"/>
       </w:pPr>
       <w:r>
-        <w:t>Sep</w:t>
-      </w:r>
-      <w:r>
-        <w:t>. 28</w:t>
+        <w:t>Sep. 28</w:t>
       </w:r>
     </w:p>
     <w:p>
@@ -338,18 +392,46 @@
         <w:ind w:left="1080"/>
       </w:pPr>
       <w:r>
-        <w:t>B</w:t>
-      </w:r>
-      <w:r>
-        <w:t>at</w:t>
-      </w:r>
-      <w:r>
-        <w:t>a</w:t>
-      </w:r>
-      <w:r>
-        <w:t xml:space="preserve"> scene made for the level</w:t>
-      </w:r>
-    </w:p>
+        <w:t xml:space="preserve">I fixed the </w:t>
+      </w:r>
+      <w:r>
+        <w:t>issue,</w:t>
+      </w:r>
+      <w:r>
+        <w:t xml:space="preserve"> but I am sure I will continue to have issues with openXR</w:t>
+      </w:r>
+      <w:r>
+        <w:t>.</w:t>
+      </w:r>
+    </w:p>
+    <w:p>
+      <w:pPr>
+        <w:pStyle w:val="ListParagraph"/>
+        <w:numPr>
+          <w:ilvl w:val="1"/>
+          <w:numId w:val="1"/>
+        </w:numPr>
+        <w:ind w:left="1800"/>
+      </w:pPr>
+      <w:r>
+        <w:t xml:space="preserve">Had to reinstall </w:t>
+      </w:r>
+      <w:r>
+        <w:t>packages</w:t>
+      </w:r>
+      <w:r>
+        <w:t xml:space="preserve"> for oculus </w:t>
+      </w:r>
+      <w:r>
+        <w:t>withing the openXR menu in unit.</w:t>
+      </w:r>
+    </w:p>
+    <w:p>
+      <w:r>
+        <w:br w:type="page"/>
+      </w:r>
+    </w:p>
+    <w:p/>
     <w:p>
       <w:pPr>
         <w:pStyle w:val="ListParagraph"/>
@@ -357,29 +439,120 @@
           <w:ilvl w:val="0"/>
           <w:numId w:val="1"/>
         </w:numPr>
-        <w:ind w:left="1080"/>
-      </w:pPr>
-      <w:r>
-        <w:t xml:space="preserve">Beat sun and rock model </w:t>
-      </w:r>
-    </w:p>
-    <w:p>
-      <w:r>
-        <w:t>Possibly start scripting for the levels</w:t>
-      </w:r>
-      <w:r>
-        <w:t xml:space="preserve">. – </w:t>
+      </w:pPr>
+      <w:r>
+        <w:t xml:space="preserve">Oct. </w:t>
+      </w:r>
+    </w:p>
+    <w:p>
+      <w:pPr>
+        <w:pStyle w:val="ListParagraph"/>
+        <w:numPr>
+          <w:ilvl w:val="1"/>
+          <w:numId w:val="1"/>
+        </w:numPr>
+      </w:pPr>
+      <w:r>
+        <w:t>Create an early version of the environment</w:t>
+      </w:r>
+    </w:p>
+    <w:p>
+      <w:pPr>
+        <w:pStyle w:val="ListParagraph"/>
+        <w:numPr>
+          <w:ilvl w:val="2"/>
+          <w:numId w:val="1"/>
+        </w:numPr>
+      </w:pPr>
+      <w:r>
+        <w:t>Find models that will work for the Habitat</w:t>
+      </w:r>
+    </w:p>
+    <w:p>
+      <w:pPr>
+        <w:pStyle w:val="ListParagraph"/>
+        <w:numPr>
+          <w:ilvl w:val="3"/>
+          <w:numId w:val="1"/>
+        </w:numPr>
+      </w:pPr>
+      <w:r>
+        <w:t xml:space="preserve">Play area – </w:t>
+      </w:r>
+      <w:r>
+        <w:rPr>
+          <w:highlight w:val="green"/>
+        </w:rPr>
+        <w:t>Done</w:t>
+      </w:r>
+      <w:r>
+        <w:t xml:space="preserve"> </w:t>
+      </w:r>
+    </w:p>
+    <w:p>
+      <w:pPr>
+        <w:pStyle w:val="ListParagraph"/>
+        <w:numPr>
+          <w:ilvl w:val="4"/>
+          <w:numId w:val="1"/>
+        </w:numPr>
+      </w:pPr>
+      <w:r>
+        <w:t>October 13</w:t>
+      </w:r>
+    </w:p>
+    <w:p>
+      <w:pPr>
+        <w:pStyle w:val="ListParagraph"/>
+        <w:numPr>
+          <w:ilvl w:val="3"/>
+          <w:numId w:val="1"/>
+        </w:numPr>
+      </w:pPr>
+      <w:r>
+        <w:t xml:space="preserve">Repair items – </w:t>
       </w:r>
       <w:r>
         <w:rPr>
           <w:highlight w:val="cyan"/>
         </w:rPr>
-        <w:t>Working</w:t>
-      </w:r>
-      <w:r>
-        <w:t xml:space="preserve"> – moving to Oct.</w:t>
-      </w:r>
-    </w:p>
+        <w:t>working</w:t>
+      </w:r>
+    </w:p>
+    <w:p>
+      <w:pPr>
+        <w:pStyle w:val="ListParagraph"/>
+        <w:numPr>
+          <w:ilvl w:val="3"/>
+          <w:numId w:val="1"/>
+        </w:numPr>
+      </w:pPr>
+      <w:r>
+        <w:t>Space suit</w:t>
+      </w:r>
+      <w:r>
+        <w:t xml:space="preserve"> – </w:t>
+      </w:r>
+      <w:r>
+        <w:rPr>
+          <w:highlight w:val="green"/>
+        </w:rPr>
+        <w:t>Done</w:t>
+      </w:r>
+    </w:p>
+    <w:p>
+      <w:pPr>
+        <w:pStyle w:val="ListParagraph"/>
+        <w:numPr>
+          <w:ilvl w:val="4"/>
+          <w:numId w:val="1"/>
+        </w:numPr>
+      </w:pPr>
+      <w:r>
+        <w:t>October 13</w:t>
+      </w:r>
+    </w:p>
+    <w:p/>
     <w:p>
       <w:pPr>
         <w:pStyle w:val="ListParagraph"/>
@@ -388,88 +561,62 @@
           <w:numId w:val="1"/>
         </w:numPr>
       </w:pPr>
-      <w:proofErr w:type="gramStart"/>
-      <w:r>
-        <w:t>Did</w:t>
-      </w:r>
-      <w:proofErr w:type="gramEnd"/>
-      <w:r>
-        <w:t xml:space="preserve"> not get to any major scripting but that was not part of September anyway.</w:t>
-      </w:r>
-    </w:p>
-    <w:p>
-      <w:r>
-        <w:t>I need</w:t>
-      </w:r>
-      <w:r>
-        <w:t xml:space="preserve"> to find out if I can </w:t>
-      </w:r>
-      <w:r>
-        <w:t>link openXR to unity for faster editing</w:t>
-      </w:r>
-      <w:r>
-        <w:t xml:space="preserve">. – </w:t>
+      <w:r>
+        <w:t>Items can be found on NASA resources page, they are included in GitHub</w:t>
+      </w:r>
+    </w:p>
+    <w:p>
+      <w:pPr>
+        <w:pStyle w:val="ListParagraph"/>
+        <w:numPr>
+          <w:ilvl w:val="0"/>
+          <w:numId w:val="1"/>
+        </w:numPr>
+      </w:pPr>
+      <w:r>
+        <w:t xml:space="preserve">Link to my Github </w:t>
+      </w:r>
+      <w:hyperlink r:id="rId6" w:history="1">
+        <w:r>
+          <w:rPr>
+            <w:rStyle w:val="Hyperlink"/>
+          </w:rPr>
+          <w:t>https://github.com/OwenOsmera/Moon_Simulation_VR</w:t>
+        </w:r>
+      </w:hyperlink>
+      <w:r>
+        <w:t xml:space="preserve"> </w:t>
+      </w:r>
+    </w:p>
+    <w:p/>
+    <w:p>
+      <w:pPr>
+        <w:pStyle w:val="ListParagraph"/>
+        <w:numPr>
+          <w:ilvl w:val="1"/>
+          <w:numId w:val="1"/>
+        </w:numPr>
+      </w:pPr>
+      <w:r>
+        <w:t>Starting to script the new area and find what other models that I might need</w:t>
+      </w:r>
+    </w:p>
+    <w:p>
+      <w:pPr>
+        <w:pStyle w:val="ListParagraph"/>
+        <w:numPr>
+          <w:ilvl w:val="2"/>
+          <w:numId w:val="1"/>
+        </w:numPr>
+      </w:pPr>
+      <w:r>
+        <w:t xml:space="preserve">Get the player working and moving in  unity – </w:t>
       </w:r>
       <w:r>
         <w:rPr>
-          <w:highlight w:val="yellow"/>
+          <w:highlight w:val="cyan"/>
         </w:rPr>
-        <w:t>Done for now</w:t>
-      </w:r>
-      <w:r>
-        <w:t xml:space="preserve"> </w:t>
-      </w:r>
-    </w:p>
-    <w:p>
-      <w:pPr>
-        <w:ind w:left="360"/>
-      </w:pPr>
-      <w:r>
-        <w:t>Sep. 28</w:t>
-      </w:r>
-    </w:p>
-    <w:p>
-      <w:pPr>
-        <w:pStyle w:val="ListParagraph"/>
-        <w:numPr>
-          <w:ilvl w:val="0"/>
-          <w:numId w:val="1"/>
-        </w:numPr>
-        <w:ind w:left="1080"/>
-      </w:pPr>
-      <w:r>
-        <w:t xml:space="preserve">I fixed the </w:t>
-      </w:r>
-      <w:r>
-        <w:t>issue,</w:t>
-      </w:r>
-      <w:r>
-        <w:t xml:space="preserve"> but I am sure I will continue to have issues with openXR</w:t>
-      </w:r>
-      <w:r>
-        <w:t>.</w:t>
-      </w:r>
-    </w:p>
-    <w:p>
-      <w:pPr>
-        <w:pStyle w:val="ListParagraph"/>
-        <w:numPr>
-          <w:ilvl w:val="1"/>
-          <w:numId w:val="1"/>
-        </w:numPr>
-        <w:ind w:left="1800"/>
-      </w:pPr>
-      <w:r>
-        <w:t xml:space="preserve">Had to reinstall </w:t>
-      </w:r>
-      <w:r>
-        <w:t>packages</w:t>
-      </w:r>
-      <w:r>
-        <w:t xml:space="preserve"> for oculus </w:t>
-      </w:r>
-      <w:r>
-        <w:t>withing the openXR menu in unit.</w:t>
+        <w:t>working</w:t>
       </w:r>
     </w:p>
     <w:p>
@@ -477,99 +624,6 @@
         <w:br w:type="page"/>
       </w:r>
     </w:p>
-    <w:p/>
-    <w:p>
-      <w:pPr>
-        <w:pStyle w:val="ListParagraph"/>
-        <w:numPr>
-          <w:ilvl w:val="0"/>
-          <w:numId w:val="1"/>
-        </w:numPr>
-      </w:pPr>
-      <w:r>
-        <w:t xml:space="preserve">Oct. </w:t>
-      </w:r>
-    </w:p>
-    <w:p>
-      <w:pPr>
-        <w:pStyle w:val="ListParagraph"/>
-        <w:numPr>
-          <w:ilvl w:val="1"/>
-          <w:numId w:val="1"/>
-        </w:numPr>
-      </w:pPr>
-      <w:r>
-        <w:t>Create an early version of the environment</w:t>
-      </w:r>
-    </w:p>
-    <w:p>
-      <w:pPr>
-        <w:pStyle w:val="ListParagraph"/>
-        <w:numPr>
-          <w:ilvl w:val="2"/>
-          <w:numId w:val="1"/>
-        </w:numPr>
-      </w:pPr>
-      <w:r>
-        <w:t>Create assets in blender</w:t>
-      </w:r>
-    </w:p>
-    <w:p>
-      <w:pPr>
-        <w:pStyle w:val="ListParagraph"/>
-        <w:numPr>
-          <w:ilvl w:val="3"/>
-          <w:numId w:val="1"/>
-        </w:numPr>
-      </w:pPr>
-      <w:r>
-        <w:t>Rocks</w:t>
-      </w:r>
-    </w:p>
-    <w:p>
-      <w:pPr>
-        <w:pStyle w:val="ListParagraph"/>
-        <w:numPr>
-          <w:ilvl w:val="3"/>
-          <w:numId w:val="1"/>
-        </w:numPr>
-      </w:pPr>
-      <w:r>
-        <w:t>Habitat</w:t>
-      </w:r>
-    </w:p>
-    <w:p>
-      <w:pPr>
-        <w:pStyle w:val="ListParagraph"/>
-        <w:numPr>
-          <w:ilvl w:val="3"/>
-          <w:numId w:val="1"/>
-        </w:numPr>
-      </w:pPr>
-      <w:r>
-        <w:t>Space suit</w:t>
-      </w:r>
-    </w:p>
-    <w:p/>
-    <w:p/>
-    <w:p/>
-    <w:p/>
-    <w:p/>
-    <w:p/>
-    <w:p/>
-    <w:p/>
-    <w:p/>
-    <w:p/>
-    <w:p/>
-    <w:p/>
-    <w:p/>
-    <w:p/>
-    <w:p/>
-    <w:p/>
-    <w:p/>
-    <w:p/>
-    <w:p/>
-    <w:p/>
     <w:p>
       <w:pPr>
         <w:pStyle w:val="ListParagraph"/>
@@ -827,7 +881,7 @@
         <w:rFonts w:ascii="Symbol" w:hAnsi="Symbol" w:hint="default"/>
       </w:rPr>
     </w:lvl>
-    <w:lvl w:ilvl="4" w:tplc="04090003" w:tentative="1">
+    <w:lvl w:ilvl="4" w:tplc="04090003">
       <w:start w:val="1"/>
       <w:numFmt w:val="bullet"/>
       <w:lvlText w:val="o"/>

</xml_diff>

<commit_message>
Added some new assets to the resorces in the read me.
</commit_message>
<xml_diff>
--- a/NASA VR Journal.docx
+++ b/NASA VR Journal.docx
@@ -32,7 +32,7 @@
         <w:rPr>
           <w:highlight w:val="green"/>
         </w:rPr>
-        <w:t>Basic learning completed</w:t>
+        <w:t>Done</w:t>
       </w:r>
     </w:p>
     <w:p>
@@ -110,8 +110,13 @@
           <w:numId w:val="1"/>
         </w:numPr>
       </w:pPr>
-      <w:r>
-        <w:t xml:space="preserve">Might need to revisit some tutorials to </w:t>
+      <w:proofErr w:type="gramStart"/>
+      <w:r>
+        <w:t>Might</w:t>
+      </w:r>
+      <w:proofErr w:type="gramEnd"/>
+      <w:r>
+        <w:t xml:space="preserve"> need to revisit some tutorials to </w:t>
       </w:r>
       <w:r>
         <w:t>get an idea of direction in the future</w:t>
@@ -131,13 +136,21 @@
         <w:t>Done</w:t>
       </w:r>
       <w:r>
-        <w:t xml:space="preserve"> – VR beginner tutorial unity learn</w:t>
+        <w:t xml:space="preserve"> – VR beginner tutorial unity </w:t>
+      </w:r>
+      <w:proofErr w:type="gramStart"/>
+      <w:r>
+        <w:t>learn</w:t>
       </w:r>
       <w:r>
         <w:t xml:space="preserve"> ”</w:t>
       </w:r>
       <w:r>
-        <w:t>Create with VR</w:t>
+        <w:t>Create</w:t>
+      </w:r>
+      <w:proofErr w:type="gramEnd"/>
+      <w:r>
+        <w:t xml:space="preserve"> with VR</w:t>
       </w:r>
       <w:r>
         <w:t>”</w:t>
@@ -222,7 +235,15 @@
         </w:numPr>
       </w:pPr>
       <w:r>
-        <w:t>Finished setting up, side quest for apk transfer to the headset.</w:t>
+        <w:t xml:space="preserve">Finished setting up, side quest for </w:t>
+      </w:r>
+      <w:proofErr w:type="spellStart"/>
+      <w:r>
+        <w:t>apk</w:t>
+      </w:r>
+      <w:proofErr w:type="spellEnd"/>
+      <w:r>
+        <w:t xml:space="preserve"> transfer to the headset.</w:t>
       </w:r>
     </w:p>
     <w:p>
@@ -322,7 +343,13 @@
         <w:ind w:left="1080"/>
       </w:pPr>
       <w:r>
-        <w:t xml:space="preserve">Beat sun and rock model </w:t>
+        <w:t>Be</w:t>
+      </w:r>
+      <w:r>
+        <w:t>ta</w:t>
+      </w:r>
+      <w:r>
+        <w:t xml:space="preserve"> sun and rock model </w:t>
       </w:r>
     </w:p>
     <w:p>
@@ -350,8 +377,13 @@
           <w:numId w:val="1"/>
         </w:numPr>
       </w:pPr>
-      <w:r>
-        <w:t>Did not get to any major scripting but that was not part of September anyway.</w:t>
+      <w:proofErr w:type="gramStart"/>
+      <w:r>
+        <w:t>Did</w:t>
+      </w:r>
+      <w:proofErr w:type="gramEnd"/>
+      <w:r>
+        <w:t xml:space="preserve"> not get to any major scripting but that was not part of September anyway.</w:t>
       </w:r>
     </w:p>
     <w:p>
@@ -362,7 +394,18 @@
         <w:t xml:space="preserve"> to find out if I can </w:t>
       </w:r>
       <w:r>
-        <w:t>link openXR to unity for faster editing</w:t>
+        <w:t xml:space="preserve">link </w:t>
+      </w:r>
+      <w:proofErr w:type="spellStart"/>
+      <w:r>
+        <w:t>O</w:t>
+      </w:r>
+      <w:r>
+        <w:t>penXR</w:t>
+      </w:r>
+      <w:proofErr w:type="spellEnd"/>
+      <w:r>
+        <w:t xml:space="preserve"> to unity for faster editing</w:t>
       </w:r>
       <w:r>
         <w:t xml:space="preserve">. – </w:t>
@@ -398,8 +441,16 @@
         <w:t>issue,</w:t>
       </w:r>
       <w:r>
-        <w:t xml:space="preserve"> but I am sure I will continue to have issues with openXR</w:t>
-      </w:r>
+        <w:t xml:space="preserve"> but I am sure I will continue to have issues with </w:t>
+      </w:r>
+      <w:proofErr w:type="spellStart"/>
+      <w:r>
+        <w:t>O</w:t>
+      </w:r>
+      <w:r>
+        <w:t>penXR</w:t>
+      </w:r>
+      <w:proofErr w:type="spellEnd"/>
       <w:r>
         <w:t>.</w:t>
       </w:r>
@@ -423,7 +474,18 @@
         <w:t xml:space="preserve"> for oculus </w:t>
       </w:r>
       <w:r>
-        <w:t>withing the openXR menu in unit.</w:t>
+        <w:t xml:space="preserve">withing the </w:t>
+      </w:r>
+      <w:proofErr w:type="spellStart"/>
+      <w:r>
+        <w:t>O</w:t>
+      </w:r>
+      <w:r>
+        <w:t>penXR</w:t>
+      </w:r>
+      <w:proofErr w:type="spellEnd"/>
+      <w:r>
+        <w:t xml:space="preserve"> menu in unit.</w:t>
       </w:r>
     </w:p>
     <w:p>
@@ -574,7 +636,15 @@
         </w:numPr>
       </w:pPr>
       <w:r>
-        <w:t xml:space="preserve">Link to my Github </w:t>
+        <w:t xml:space="preserve">Link to my </w:t>
+      </w:r>
+      <w:proofErr w:type="spellStart"/>
+      <w:r>
+        <w:t>Github</w:t>
+      </w:r>
+      <w:proofErr w:type="spellEnd"/>
+      <w:r>
+        <w:t xml:space="preserve"> </w:t>
       </w:r>
       <w:hyperlink r:id="rId6" w:history="1">
         <w:r>
@@ -610,7 +680,15 @@
         </w:numPr>
       </w:pPr>
       <w:r>
-        <w:t xml:space="preserve">Get the player working and moving in  unity – </w:t>
+        <w:t xml:space="preserve">Get the player working and moving </w:t>
+      </w:r>
+      <w:proofErr w:type="gramStart"/>
+      <w:r>
+        <w:t>in  unity</w:t>
+      </w:r>
+      <w:proofErr w:type="gramEnd"/>
+      <w:r>
+        <w:t xml:space="preserve"> – </w:t>
       </w:r>
       <w:r>
         <w:rPr>

</xml_diff>